<commit_message>
Guion y esqueleto 1 de los grados 8 y 9
</commit_message>
<xml_diff>
--- a/fuentes/contenidos/grado08/guion01/GUIADIDACTICA_CS_08_01_CO.docx
+++ b/fuentes/contenidos/grado08/guion01/GUIADIDACTICA_CS_08_01_CO.docx
@@ -25,7 +25,6 @@
           <w:rFonts w:ascii="Times New Roman" w:hAnsi="Times New Roman" w:cs="Times New Roman"/>
           <w:sz w:val="24"/>
           <w:szCs w:val="24"/>
-          <w:highlight w:val="red"/>
         </w:rPr>
         <w:t>Identiﬁco</w:t>
       </w:r>
@@ -35,49 +34,46 @@
           <w:rFonts w:ascii="Times New Roman" w:hAnsi="Times New Roman" w:cs="Times New Roman"/>
           <w:sz w:val="24"/>
           <w:szCs w:val="24"/>
-          <w:highlight w:val="red"/>
-        </w:rPr>
-        <w:t xml:space="preserve"> el potencial de diversos legados sociales, políticos, económicos y </w:t>
-      </w:r>
+        </w:rPr>
+        <w:t xml:space="preserve"> el potencial de diversos legados sociales, políticos, económicos y culturales como fuentes de identidad, promotores del desarrollo y fuentes de cooperación y </w:t>
+      </w:r>
+      <w:proofErr w:type="spellStart"/>
       <w:r>
         <w:rPr>
           <w:rFonts w:ascii="Times New Roman" w:hAnsi="Times New Roman" w:cs="Times New Roman"/>
           <w:sz w:val="24"/>
           <w:szCs w:val="24"/>
-          <w:highlight w:val="red"/>
-        </w:rPr>
-        <w:t xml:space="preserve">culturales como fuentes de identidad, promotores del desarrollo y fuentes de cooperación y </w:t>
-      </w:r>
-      <w:proofErr w:type="spellStart"/>
+        </w:rPr>
+        <w:t>conﬂicto</w:t>
+      </w:r>
+      <w:proofErr w:type="spellEnd"/>
       <w:r>
         <w:rPr>
           <w:rFonts w:ascii="Times New Roman" w:hAnsi="Times New Roman" w:cs="Times New Roman"/>
           <w:sz w:val="24"/>
           <w:szCs w:val="24"/>
-          <w:highlight w:val="red"/>
-        </w:rPr>
-        <w:t>conﬂicto</w:t>
-      </w:r>
-      <w:proofErr w:type="spellEnd"/>
-      <w:r>
+        </w:rPr>
+        <w:t xml:space="preserve"> en Colombia.</w:t>
+      </w:r>
+    </w:p>
+    <w:p>
+      <w:pPr>
         <w:rPr>
           <w:rFonts w:ascii="Times New Roman" w:hAnsi="Times New Roman" w:cs="Times New Roman"/>
-          <w:sz w:val="24"/>
-          <w:szCs w:val="24"/>
-          <w:highlight w:val="red"/>
-        </w:rPr>
-        <w:t xml:space="preserve"> en Colombia.</w:t>
-      </w:r>
-    </w:p>
-    <w:p>
-      <w:pPr>
+          <w:b/>
+          <w:sz w:val="24"/>
+          <w:szCs w:val="24"/>
+        </w:rPr>
+      </w:pPr>
+      <w:r>
         <w:rPr>
           <w:rFonts w:ascii="Times New Roman" w:hAnsi="Times New Roman" w:cs="Times New Roman"/>
           <w:b/>
           <w:sz w:val="24"/>
           <w:szCs w:val="24"/>
         </w:rPr>
-      </w:pPr>
+        <w:t>Relaciones</w:t>
+      </w:r>
       <w:r>
         <w:rPr>
           <w:rFonts w:ascii="Times New Roman" w:hAnsi="Times New Roman" w:cs="Times New Roman"/>
@@ -85,7 +81,7 @@
           <w:sz w:val="24"/>
           <w:szCs w:val="24"/>
         </w:rPr>
-        <w:t>Relaciones con la historia y las culturas.</w:t>
+        <w:t xml:space="preserve"> con la historia y las culturas</w:t>
       </w:r>
     </w:p>
     <w:p>
@@ -134,6 +130,8 @@
         </w:rPr>
         <w:t>Describir los rasgos propios del absolutismo monárquico como forma de gobierno propia de los siglos XVII y XVIII.</w:t>
       </w:r>
+      <w:bookmarkStart w:id="0" w:name="_GoBack"/>
+      <w:bookmarkEnd w:id="0"/>
     </w:p>
     <w:p>
       <w:pPr>
@@ -1261,8 +1259,6 @@
         <w:shd w:val="clear" w:color="auto" w:fill="FFFFFF"/>
         <w:spacing w:before="100" w:beforeAutospacing="1" w:after="240" w:line="270" w:lineRule="atLeast"/>
       </w:pPr>
-      <w:bookmarkStart w:id="0" w:name="_GoBack"/>
-      <w:bookmarkEnd w:id="0"/>
     </w:p>
     <w:sectPr>
       <w:pgSz w:w="12240" w:h="15840"/>

</xml_diff>

<commit_message>
guion 2 de los grados 8 y 9.
Falta ajustar actividad 170 del 8vo. Solicito ayuda. Gracias
</commit_message>
<xml_diff>
--- a/fuentes/contenidos/grado08/guion01/GUIADIDACTICA_CS_08_01_CO.docx
+++ b/fuentes/contenidos/grado08/guion01/GUIADIDACTICA_CS_08_01_CO.docx
@@ -128,10 +128,20 @@
           <w:szCs w:val="24"/>
           <w:lang w:val="es-ES" w:eastAsia="es-CO"/>
         </w:rPr>
-        <w:t>Describir los rasgos propios del absolutismo monárquico como forma de gobierno propia de los siglos XVII y XVIII.</w:t>
+        <w:t xml:space="preserve">- </w:t>
       </w:r>
       <w:bookmarkStart w:id="0" w:name="_GoBack"/>
       <w:bookmarkEnd w:id="0"/>
+      <w:r>
+        <w:rPr>
+          <w:rFonts w:ascii="Times New Roman" w:eastAsia="Times New Roman" w:hAnsi="Times New Roman" w:cs="Times New Roman"/>
+          <w:color w:val="333333"/>
+          <w:sz w:val="24"/>
+          <w:szCs w:val="24"/>
+          <w:lang w:val="es-ES" w:eastAsia="es-CO"/>
+        </w:rPr>
+        <w:t>Describir los rasgos propios del absolutismo monárquico como forma de gobierno propia de los siglos XVII y XVIII.</w:t>
+      </w:r>
     </w:p>
     <w:p>
       <w:pPr>

</xml_diff>